<commit_message>
Agregar Modelo 3d generado
</commit_message>
<xml_diff>
--- a/screenshot/Informe_y_screenshot.docx
+++ b/screenshot/Informe_y_screenshot.docx
@@ -330,16 +330,14 @@
         </w:rPr>
         <w:t xml:space="preserve">, </w:t>
       </w:r>
-      <w:proofErr w:type="spellStart"/>
-      <w:r>
-        <w:rPr>
-          <w:rFonts w:cs="Times New Roman"/>
-          <w:sz w:val="28"/>
-          <w:szCs w:val="28"/>
-        </w:rPr>
-        <w:t>Jose</w:t>
-      </w:r>
-      <w:proofErr w:type="spellEnd"/>
+      <w:r>
+        <w:rPr>
+          <w:rFonts w:cs="Times New Roman"/>
+          <w:sz w:val="28"/>
+          <w:szCs w:val="28"/>
+        </w:rPr>
+        <w:t>José</w:t>
+      </w:r>
       <w:r>
         <w:rPr>
           <w:rFonts w:cs="Times New Roman"/>
@@ -348,64 +346,317 @@
         </w:rPr>
         <w:t xml:space="preserve"> </w:t>
       </w:r>
-      <w:proofErr w:type="spellStart"/>
-      <w:r>
-        <w:rPr>
-          <w:rFonts w:cs="Times New Roman"/>
-          <w:sz w:val="28"/>
-          <w:szCs w:val="28"/>
-        </w:rPr>
-        <w:t>Caceres</w:t>
-      </w:r>
-      <w:proofErr w:type="spellEnd"/>
-    </w:p>
-    <w:p>
-      <w:pPr>
-        <w:rPr>
-          <w:rFonts w:cs="Times New Roman"/>
-          <w:sz w:val="28"/>
-          <w:szCs w:val="28"/>
-        </w:rPr>
-      </w:pPr>
-    </w:p>
-    <w:p>
-      <w:pPr>
-        <w:rPr>
-          <w:rFonts w:cs="Times New Roman"/>
-          <w:sz w:val="28"/>
-          <w:szCs w:val="28"/>
-        </w:rPr>
-      </w:pPr>
-    </w:p>
-    <w:p>
-      <w:pPr>
-        <w:rPr>
-          <w:rFonts w:cs="Times New Roman"/>
-          <w:sz w:val="28"/>
-          <w:szCs w:val="28"/>
-        </w:rPr>
-      </w:pPr>
-    </w:p>
-    <w:p>
-      <w:pPr>
-        <w:rPr>
-          <w:rFonts w:cs="Times New Roman"/>
-          <w:sz w:val="28"/>
-          <w:szCs w:val="28"/>
-        </w:rPr>
-      </w:pPr>
-    </w:p>
-    <w:p>
-      <w:pPr>
-        <w:rPr>
-          <w:rFonts w:cs="Times New Roman"/>
-          <w:sz w:val="28"/>
-          <w:szCs w:val="28"/>
-        </w:rPr>
-      </w:pPr>
-    </w:p>
-    <w:p>
-      <w:pPr>
+      <w:r>
+        <w:rPr>
+          <w:rFonts w:cs="Times New Roman"/>
+          <w:sz w:val="28"/>
+          <w:szCs w:val="28"/>
+        </w:rPr>
+        <w:t>Cáceres</w:t>
+      </w:r>
+    </w:p>
+    <w:p>
+      <w:pPr>
+        <w:rPr>
+          <w:rFonts w:cs="Times New Roman"/>
+          <w:sz w:val="28"/>
+          <w:szCs w:val="28"/>
+        </w:rPr>
+      </w:pPr>
+    </w:p>
+    <w:p>
+      <w:pPr>
+        <w:rPr>
+          <w:rFonts w:cs="Times New Roman"/>
+          <w:sz w:val="28"/>
+          <w:szCs w:val="28"/>
+        </w:rPr>
+      </w:pPr>
+    </w:p>
+    <w:p>
+      <w:pPr>
+        <w:rPr>
+          <w:rFonts w:cs="Times New Roman"/>
+          <w:sz w:val="28"/>
+          <w:szCs w:val="28"/>
+        </w:rPr>
+      </w:pPr>
+    </w:p>
+    <w:p>
+      <w:pPr>
+        <w:rPr>
+          <w:rFonts w:cs="Times New Roman"/>
+          <w:sz w:val="28"/>
+          <w:szCs w:val="28"/>
+        </w:rPr>
+      </w:pPr>
+    </w:p>
+    <w:p>
+      <w:pPr>
+        <w:rPr>
+          <w:rFonts w:cs="Times New Roman"/>
+          <w:sz w:val="28"/>
+          <w:szCs w:val="28"/>
+        </w:rPr>
+      </w:pPr>
+    </w:p>
+    <w:p>
+      <w:pPr>
+        <w:rPr>
+          <w:rFonts w:cs="Times New Roman"/>
+          <w:sz w:val="28"/>
+          <w:szCs w:val="28"/>
+        </w:rPr>
+      </w:pPr>
+    </w:p>
+    <w:p>
+      <w:pPr>
+        <w:rPr>
+          <w:rFonts w:cs="Times New Roman"/>
+          <w:b/>
+          <w:bCs/>
+          <w:sz w:val="28"/>
+          <w:szCs w:val="28"/>
+        </w:rPr>
+      </w:pPr>
+      <w:r>
+        <w:rPr>
+          <w:rFonts w:cs="Times New Roman"/>
+          <w:b/>
+          <w:bCs/>
+          <w:sz w:val="28"/>
+          <w:szCs w:val="28"/>
+        </w:rPr>
+        <w:lastRenderedPageBreak/>
+        <w:t>Diferencias</w:t>
+      </w:r>
+    </w:p>
+    <w:p>
+      <w:pPr>
+        <w:rPr>
+          <w:rFonts w:cs="Times New Roman"/>
+          <w:sz w:val="28"/>
+          <w:szCs w:val="28"/>
+        </w:rPr>
+      </w:pPr>
+      <w:r>
+        <w:rPr>
+          <w:rFonts w:cs="Times New Roman"/>
+          <w:sz w:val="28"/>
+          <w:szCs w:val="28"/>
+        </w:rPr>
+        <w:t>Uno requiere forzosamente del internet o una red interna en donde este conectada al servidor</w:t>
+      </w:r>
+    </w:p>
+    <w:p>
+      <w:pPr>
+        <w:rPr>
+          <w:rFonts w:cs="Times New Roman"/>
+          <w:sz w:val="28"/>
+          <w:szCs w:val="28"/>
+        </w:rPr>
+      </w:pPr>
+      <w:r>
+        <w:rPr>
+          <w:rFonts w:cs="Times New Roman"/>
+          <w:sz w:val="28"/>
+          <w:szCs w:val="28"/>
+        </w:rPr>
+        <w:t xml:space="preserve">El desktop </w:t>
+      </w:r>
+      <w:r>
+        <w:rPr>
+          <w:rFonts w:cs="Times New Roman"/>
+          <w:sz w:val="28"/>
+          <w:szCs w:val="28"/>
+        </w:rPr>
+        <w:t>se trabaja</w:t>
+      </w:r>
+      <w:r>
+        <w:rPr>
+          <w:rFonts w:cs="Times New Roman"/>
+          <w:sz w:val="28"/>
+          <w:szCs w:val="28"/>
+        </w:rPr>
+        <w:t xml:space="preserve"> de manera local forzosamente</w:t>
+      </w:r>
+      <w:r>
+        <w:rPr>
+          <w:rFonts w:cs="Times New Roman"/>
+          <w:sz w:val="28"/>
+          <w:szCs w:val="28"/>
+        </w:rPr>
+        <w:t>.</w:t>
+      </w:r>
+    </w:p>
+    <w:p>
+      <w:pPr>
+        <w:rPr>
+          <w:rFonts w:cs="Times New Roman"/>
+          <w:sz w:val="28"/>
+          <w:szCs w:val="28"/>
+        </w:rPr>
+      </w:pPr>
+      <w:r>
+        <w:rPr>
+          <w:rFonts w:cs="Times New Roman"/>
+          <w:sz w:val="28"/>
+          <w:szCs w:val="28"/>
+        </w:rPr>
+        <w:t>El desktop depende mucho de las capacidades del computador y trabajar en servidor remoto depende en algunos procesos de la velocidad de conexión a internet</w:t>
+      </w:r>
+    </w:p>
+    <w:p>
+      <w:pPr>
+        <w:rPr>
+          <w:rFonts w:cs="Times New Roman"/>
+          <w:sz w:val="28"/>
+          <w:szCs w:val="28"/>
+        </w:rPr>
+      </w:pPr>
+    </w:p>
+    <w:p>
+      <w:pPr>
+        <w:rPr>
+          <w:rFonts w:cs="Times New Roman"/>
+          <w:b/>
+          <w:bCs/>
+          <w:sz w:val="28"/>
+          <w:szCs w:val="28"/>
+        </w:rPr>
+      </w:pPr>
+      <w:r>
+        <w:rPr>
+          <w:rFonts w:cs="Times New Roman"/>
+          <w:b/>
+          <w:bCs/>
+          <w:sz w:val="28"/>
+          <w:szCs w:val="28"/>
+        </w:rPr>
+        <w:t>Fortalezas</w:t>
+      </w:r>
+    </w:p>
+    <w:p>
+      <w:pPr>
+        <w:rPr>
+          <w:rFonts w:cs="Times New Roman"/>
+          <w:sz w:val="28"/>
+          <w:szCs w:val="28"/>
+        </w:rPr>
+      </w:pPr>
+      <w:r>
+        <w:rPr>
+          <w:rFonts w:cs="Times New Roman"/>
+          <w:sz w:val="28"/>
+          <w:szCs w:val="28"/>
+        </w:rPr>
+        <w:t>No utilizar los recursos del computador con respecto al desktop, ya que se utiliza el del servidor</w:t>
+      </w:r>
+    </w:p>
+    <w:p>
+      <w:pPr>
+        <w:rPr>
+          <w:rFonts w:cs="Times New Roman"/>
+          <w:sz w:val="28"/>
+          <w:szCs w:val="28"/>
+        </w:rPr>
+      </w:pPr>
+      <w:r>
+        <w:rPr>
+          <w:rFonts w:cs="Times New Roman"/>
+          <w:sz w:val="28"/>
+          <w:szCs w:val="28"/>
+        </w:rPr>
+        <w:t xml:space="preserve">Hacer el proceso desde cualquier lugar sin diferencia si es una computadora de alta gama o no </w:t>
+      </w:r>
+    </w:p>
+    <w:p>
+      <w:pPr>
+        <w:rPr>
+          <w:rFonts w:cs="Times New Roman"/>
+          <w:sz w:val="28"/>
+          <w:szCs w:val="28"/>
+        </w:rPr>
+      </w:pPr>
+      <w:r>
+        <w:rPr>
+          <w:rFonts w:cs="Times New Roman"/>
+          <w:sz w:val="28"/>
+          <w:szCs w:val="28"/>
+        </w:rPr>
+        <w:t>No se requieren muchos recursos compara a la desktop</w:t>
+      </w:r>
+    </w:p>
+    <w:p>
+      <w:pPr>
+        <w:rPr>
+          <w:rFonts w:cs="Times New Roman"/>
+          <w:b/>
+          <w:bCs/>
+          <w:sz w:val="28"/>
+          <w:szCs w:val="28"/>
+        </w:rPr>
+      </w:pPr>
+      <w:r>
+        <w:rPr>
+          <w:rFonts w:cs="Times New Roman"/>
+          <w:b/>
+          <w:bCs/>
+          <w:sz w:val="28"/>
+          <w:szCs w:val="28"/>
+        </w:rPr>
+        <w:t>Debilidades</w:t>
+      </w:r>
+    </w:p>
+    <w:p>
+      <w:pPr>
+        <w:ind w:firstLine="0"/>
+        <w:rPr>
+          <w:rFonts w:cs="Times New Roman"/>
+          <w:sz w:val="28"/>
+          <w:szCs w:val="28"/>
+        </w:rPr>
+      </w:pPr>
+      <w:r>
+        <w:rPr>
+          <w:rFonts w:cs="Times New Roman"/>
+          <w:sz w:val="28"/>
+          <w:szCs w:val="28"/>
+        </w:rPr>
+        <w:t xml:space="preserve">Siempre se requiere una conexión a internet o una red interna </w:t>
+      </w:r>
+    </w:p>
+    <w:p>
+      <w:pPr>
+        <w:ind w:firstLine="0"/>
+        <w:rPr>
+          <w:rFonts w:cs="Times New Roman"/>
+          <w:sz w:val="28"/>
+          <w:szCs w:val="28"/>
+        </w:rPr>
+      </w:pPr>
+      <w:r>
+        <w:rPr>
+          <w:rFonts w:cs="Times New Roman"/>
+          <w:sz w:val="28"/>
+          <w:szCs w:val="28"/>
+        </w:rPr>
+        <w:t xml:space="preserve">Tiempo de carga de imágenes puede ser exhaustivo si es numerosa y pesadas las fotografías </w:t>
+      </w:r>
+    </w:p>
+    <w:p>
+      <w:pPr>
+        <w:ind w:firstLine="0"/>
+        <w:rPr>
+          <w:rFonts w:cs="Times New Roman"/>
+          <w:sz w:val="28"/>
+          <w:szCs w:val="28"/>
+        </w:rPr>
+      </w:pPr>
+    </w:p>
+    <w:p>
+      <w:pPr>
+        <w:ind w:firstLine="0"/>
         <w:rPr>
           <w:rFonts w:cs="Times New Roman"/>
           <w:sz w:val="28"/>
@@ -490,18 +741,90 @@
         <w:t>Ortofoto generada en el servidor</w:t>
       </w:r>
     </w:p>
-    <w:p/>
-    <w:p>
-      <w:pPr>
-        <w:jc w:val="center"/>
-        <w:rPr>
-          <w:rFonts w:cs="Times New Roman"/>
-          <w:sz w:val="28"/>
-          <w:szCs w:val="28"/>
-        </w:rPr>
-      </w:pPr>
-    </w:p>
-    <w:p/>
+    <w:p>
+      <w:pPr>
+        <w:ind w:firstLine="0"/>
+        <w:rPr>
+          <w:rFonts w:cs="Times New Roman"/>
+          <w:sz w:val="28"/>
+          <w:szCs w:val="28"/>
+        </w:rPr>
+      </w:pPr>
+    </w:p>
+    <w:p>
+      <w:pPr>
+        <w:keepNext/>
+      </w:pPr>
+      <w:r>
+        <w:rPr>
+          <w:noProof/>
+        </w:rPr>
+        <w:drawing>
+          <wp:inline distT="0" distB="0" distL="0" distR="0" wp14:anchorId="0E3D3E43" wp14:editId="3832E3BC">
+            <wp:extent cx="5943600" cy="3343275"/>
+            <wp:effectExtent l="0" t="0" r="0" b="9525"/>
+            <wp:docPr id="6" name="Imagen 6"/>
+            <wp:cNvGraphicFramePr>
+              <a:graphicFrameLocks xmlns:a="http://schemas.openxmlformats.org/drawingml/2006/main" noChangeAspect="1"/>
+            </wp:cNvGraphicFramePr>
+            <a:graphic xmlns:a="http://schemas.openxmlformats.org/drawingml/2006/main">
+              <a:graphicData uri="http://schemas.openxmlformats.org/drawingml/2006/picture">
+                <pic:pic xmlns:pic="http://schemas.openxmlformats.org/drawingml/2006/picture">
+                  <pic:nvPicPr>
+                    <pic:cNvPr id="1" name=""/>
+                    <pic:cNvPicPr/>
+                  </pic:nvPicPr>
+                  <pic:blipFill>
+                    <a:blip r:embed="rId8"/>
+                    <a:stretch>
+                      <a:fillRect/>
+                    </a:stretch>
+                  </pic:blipFill>
+                  <pic:spPr>
+                    <a:xfrm>
+                      <a:off x="0" y="0"/>
+                      <a:ext cx="5943600" cy="3343275"/>
+                    </a:xfrm>
+                    <a:prstGeom prst="rect">
+                      <a:avLst/>
+                    </a:prstGeom>
+                  </pic:spPr>
+                </pic:pic>
+              </a:graphicData>
+            </a:graphic>
+          </wp:inline>
+        </w:drawing>
+      </w:r>
+    </w:p>
+    <w:p>
+      <w:pPr>
+        <w:pStyle w:val="Descripcin"/>
+      </w:pPr>
+      <w:r>
+        <w:t xml:space="preserve">Ilustración </w:t>
+      </w:r>
+      <w:r>
+        <w:fldChar w:fldCharType="begin"/>
+      </w:r>
+      <w:r>
+        <w:instrText xml:space="preserve"> SEQ Ilustración \* ARABIC </w:instrText>
+      </w:r>
+      <w:r>
+        <w:fldChar w:fldCharType="separate"/>
+      </w:r>
+      <w:r>
+        <w:rPr>
+          <w:noProof/>
+        </w:rPr>
+        <w:t>2</w:t>
+      </w:r>
+      <w:r>
+        <w:fldChar w:fldCharType="end"/>
+      </w:r>
+      <w:r>
+        <w:t xml:space="preserve"> 3d Modelo</w:t>
+      </w:r>
+    </w:p>
     <w:sectPr>
       <w:pgSz w:w="12240" w:h="15840"/>
       <w:pgMar w:top="1440" w:right="1440" w:bottom="1440" w:left="1440" w:header="720" w:footer="720" w:gutter="0"/>

</xml_diff>

<commit_message>
Modelos de terreno y superficie generados
</commit_message>
<xml_diff>
--- a/screenshot/Informe_y_screenshot.docx
+++ b/screenshot/Informe_y_screenshot.docx
@@ -823,6 +823,156 @@
       </w:r>
       <w:r>
         <w:t xml:space="preserve"> 3d Modelo</w:t>
+      </w:r>
+    </w:p>
+    <w:p/>
+    <w:p>
+      <w:pPr>
+        <w:keepNext/>
+      </w:pPr>
+      <w:r>
+        <w:rPr>
+          <w:noProof/>
+        </w:rPr>
+        <w:lastRenderedPageBreak/>
+        <w:drawing>
+          <wp:inline distT="0" distB="0" distL="0" distR="0" wp14:anchorId="4C63EA1E" wp14:editId="104B5DFF">
+            <wp:extent cx="5943600" cy="3341370"/>
+            <wp:effectExtent l="0" t="0" r="0" b="0"/>
+            <wp:docPr id="7" name="Imagen 7" descr="Interfaz de usuario gráfica&#10;&#10;Descripción generada automáticamente"/>
+            <wp:cNvGraphicFramePr>
+              <a:graphicFrameLocks xmlns:a="http://schemas.openxmlformats.org/drawingml/2006/main" noChangeAspect="1"/>
+            </wp:cNvGraphicFramePr>
+            <a:graphic xmlns:a="http://schemas.openxmlformats.org/drawingml/2006/main">
+              <a:graphicData uri="http://schemas.openxmlformats.org/drawingml/2006/picture">
+                <pic:pic xmlns:pic="http://schemas.openxmlformats.org/drawingml/2006/picture">
+                  <pic:nvPicPr>
+                    <pic:cNvPr id="7" name="Imagen 7" descr="Interfaz de usuario gráfica&#10;&#10;Descripción generada automáticamente"/>
+                    <pic:cNvPicPr/>
+                  </pic:nvPicPr>
+                  <pic:blipFill>
+                    <a:blip r:embed="rId9"/>
+                    <a:stretch>
+                      <a:fillRect/>
+                    </a:stretch>
+                  </pic:blipFill>
+                  <pic:spPr>
+                    <a:xfrm>
+                      <a:off x="0" y="0"/>
+                      <a:ext cx="5943600" cy="3341370"/>
+                    </a:xfrm>
+                    <a:prstGeom prst="rect">
+                      <a:avLst/>
+                    </a:prstGeom>
+                  </pic:spPr>
+                </pic:pic>
+              </a:graphicData>
+            </a:graphic>
+          </wp:inline>
+        </w:drawing>
+      </w:r>
+    </w:p>
+    <w:p>
+      <w:pPr>
+        <w:pStyle w:val="Descripcin"/>
+      </w:pPr>
+      <w:r>
+        <w:t xml:space="preserve">Ilustración </w:t>
+      </w:r>
+      <w:r>
+        <w:fldChar w:fldCharType="begin"/>
+      </w:r>
+      <w:r>
+        <w:instrText xml:space="preserve"> SEQ Ilustración \* ARABIC </w:instrText>
+      </w:r>
+      <w:r>
+        <w:fldChar w:fldCharType="separate"/>
+      </w:r>
+      <w:r>
+        <w:rPr>
+          <w:noProof/>
+        </w:rPr>
+        <w:t>3</w:t>
+      </w:r>
+      <w:r>
+        <w:fldChar w:fldCharType="end"/>
+      </w:r>
+      <w:proofErr w:type="spellStart"/>
+      <w:r>
+        <w:t>Creacion</w:t>
+      </w:r>
+      <w:proofErr w:type="spellEnd"/>
+      <w:r>
+        <w:t xml:space="preserve"> del Surface y TERRAN MODEL</w:t>
+      </w:r>
+    </w:p>
+    <w:p>
+      <w:pPr>
+        <w:pStyle w:val="Descripcin"/>
+      </w:pPr>
+      <w:r>
+        <w:rPr>
+          <w:noProof/>
+        </w:rPr>
+        <w:drawing>
+          <wp:inline distT="0" distB="0" distL="0" distR="0" wp14:anchorId="67E24AD5" wp14:editId="5FC0FA33">
+            <wp:extent cx="5943600" cy="3341370"/>
+            <wp:effectExtent l="0" t="0" r="0" b="0"/>
+            <wp:docPr id="3" name="Imagen 3" descr="Captura de pantalla de computadora&#10;&#10;Descripción generada automáticamente"/>
+            <wp:cNvGraphicFramePr>
+              <a:graphicFrameLocks xmlns:a="http://schemas.openxmlformats.org/drawingml/2006/main" noChangeAspect="1"/>
+            </wp:cNvGraphicFramePr>
+            <a:graphic xmlns:a="http://schemas.openxmlformats.org/drawingml/2006/main">
+              <a:graphicData uri="http://schemas.openxmlformats.org/drawingml/2006/picture">
+                <pic:pic xmlns:pic="http://schemas.openxmlformats.org/drawingml/2006/picture">
+                  <pic:nvPicPr>
+                    <pic:cNvPr id="3" name="Imagen 3" descr="Captura de pantalla de computadora&#10;&#10;Descripción generada automáticamente"/>
+                    <pic:cNvPicPr/>
+                  </pic:nvPicPr>
+                  <pic:blipFill>
+                    <a:blip r:embed="rId10"/>
+                    <a:stretch>
+                      <a:fillRect/>
+                    </a:stretch>
+                  </pic:blipFill>
+                  <pic:spPr>
+                    <a:xfrm>
+                      <a:off x="0" y="0"/>
+                      <a:ext cx="5943600" cy="3341370"/>
+                    </a:xfrm>
+                    <a:prstGeom prst="rect">
+                      <a:avLst/>
+                    </a:prstGeom>
+                  </pic:spPr>
+                </pic:pic>
+              </a:graphicData>
+            </a:graphic>
+          </wp:inline>
+        </w:drawing>
+      </w:r>
+      <w:r>
+        <w:t xml:space="preserve">Ilustración </w:t>
+      </w:r>
+      <w:r>
+        <w:fldChar w:fldCharType="begin"/>
+      </w:r>
+      <w:r>
+        <w:instrText xml:space="preserve"> SEQ Ilustración \* ARABIC </w:instrText>
+      </w:r>
+      <w:r>
+        <w:fldChar w:fldCharType="separate"/>
+      </w:r>
+      <w:r>
+        <w:rPr>
+          <w:noProof/>
+        </w:rPr>
+        <w:t>4</w:t>
+      </w:r>
+      <w:r>
+        <w:fldChar w:fldCharType="end"/>
+      </w:r>
+      <w:r>
+        <w:t>MODEL 3D DSM</w:t>
       </w:r>
     </w:p>
     <w:sectPr>

</xml_diff>